<commit_message>
add a description of problem
</commit_message>
<xml_diff>
--- a/docs/《DBMS》实验报告二.docx
+++ b/docs/《DBMS》实验报告二.docx
@@ -15,6 +15,7 @@
       </w:r>
     </w:p>
     <w:p>
+      <w:pPr/>
       <w:r>
         <w:rPr>
           <w:rFonts w:hint="eastAsia"/>
@@ -31,6 +32,7 @@
       </w:r>
     </w:p>
     <w:p>
+      <w:pPr/>
       <w:r>
         <w:rPr>
           <w:rFonts w:hint="eastAsia"/>
@@ -47,6 +49,7 @@
       </w:r>
     </w:p>
     <w:p>
+      <w:pPr/>
       <w:r>
         <w:rPr>
           <w:rFonts w:hint="eastAsia"/>
@@ -109,12 +112,12 @@
         <w:jc w:val="center"/>
         <w:tblInd w:w="0" w:type="dxa"/>
         <w:tblBorders>
-          <w:top w:val="single" w:color="000000" w:themeColor="text1" w:sz="4" w:space="0"/>
-          <w:left w:val="single" w:color="000000" w:themeColor="text1" w:sz="4" w:space="0"/>
-          <w:bottom w:val="single" w:color="000000" w:themeColor="text1" w:sz="4" w:space="0"/>
-          <w:right w:val="single" w:color="000000" w:themeColor="text1" w:sz="4" w:space="0"/>
-          <w:insideH w:val="single" w:color="000000" w:themeColor="text1" w:sz="4" w:space="0"/>
-          <w:insideV w:val="single" w:color="000000" w:themeColor="text1" w:sz="4" w:space="0"/>
+          <w:top w:val="single" w:color="4C4C4C" w:themeColor="text1" w:sz="4" w:space="0"/>
+          <w:left w:val="single" w:color="4C4C4C" w:themeColor="text1" w:sz="4" w:space="0"/>
+          <w:bottom w:val="single" w:color="4C4C4C" w:themeColor="text1" w:sz="4" w:space="0"/>
+          <w:right w:val="single" w:color="4C4C4C" w:themeColor="text1" w:sz="4" w:space="0"/>
+          <w:insideH w:val="single" w:color="4C4C4C" w:themeColor="text1" w:sz="4" w:space="0"/>
+          <w:insideV w:val="single" w:color="4C4C4C" w:themeColor="text1" w:sz="4" w:space="0"/>
         </w:tblBorders>
         <w:tblLayout w:type="fixed"/>
         <w:tblCellMar>
@@ -128,23 +131,6 @@
         <w:gridCol w:w="7942"/>
       </w:tblGrid>
       <w:tr>
-        <w:tblPrEx>
-          <w:tblBorders>
-            <w:top w:val="single" w:color="000000" w:themeColor="text1" w:sz="4" w:space="0"/>
-            <w:left w:val="single" w:color="000000" w:themeColor="text1" w:sz="4" w:space="0"/>
-            <w:bottom w:val="single" w:color="000000" w:themeColor="text1" w:sz="4" w:space="0"/>
-            <w:right w:val="single" w:color="000000" w:themeColor="text1" w:sz="4" w:space="0"/>
-            <w:insideH w:val="single" w:color="000000" w:themeColor="text1" w:sz="4" w:space="0"/>
-            <w:insideV w:val="single" w:color="000000" w:themeColor="text1" w:sz="4" w:space="0"/>
-          </w:tblBorders>
-          <w:tblLayout w:type="fixed"/>
-          <w:tblCellMar>
-            <w:top w:w="0" w:type="dxa"/>
-            <w:left w:w="108" w:type="dxa"/>
-            <w:bottom w:w="0" w:type="dxa"/>
-            <w:right w:w="108" w:type="dxa"/>
-          </w:tblCellMar>
-        </w:tblPrEx>
         <w:trPr>
           <w:trHeight w:val="2830" w:hRule="atLeast"/>
           <w:jc w:val="center"/>
@@ -154,11 +140,13 @@
             <w:tcW w:w="7942" w:type="dxa"/>
           </w:tcPr>
           <w:p>
+            <w:pPr/>
             <w:r>
               <w:t>typedef struct BPKeyNode</w:t>
             </w:r>
           </w:p>
           <w:p>
+            <w:pPr/>
             <w:r>
               <w:t>{</w:t>
             </w:r>
@@ -335,12 +323,12 @@
         <w:tblW w:w="7938" w:type="dxa"/>
         <w:tblInd w:w="250" w:type="dxa"/>
         <w:tblBorders>
-          <w:top w:val="single" w:color="000000" w:themeColor="text1" w:sz="4" w:space="0"/>
-          <w:left w:val="single" w:color="000000" w:themeColor="text1" w:sz="4" w:space="0"/>
-          <w:bottom w:val="single" w:color="000000" w:themeColor="text1" w:sz="4" w:space="0"/>
-          <w:right w:val="single" w:color="000000" w:themeColor="text1" w:sz="4" w:space="0"/>
-          <w:insideH w:val="single" w:color="000000" w:themeColor="text1" w:sz="4" w:space="0"/>
-          <w:insideV w:val="single" w:color="000000" w:themeColor="text1" w:sz="4" w:space="0"/>
+          <w:top w:val="single" w:color="4C4C4C" w:themeColor="text1" w:sz="4" w:space="0"/>
+          <w:left w:val="single" w:color="4C4C4C" w:themeColor="text1" w:sz="4" w:space="0"/>
+          <w:bottom w:val="single" w:color="4C4C4C" w:themeColor="text1" w:sz="4" w:space="0"/>
+          <w:right w:val="single" w:color="4C4C4C" w:themeColor="text1" w:sz="4" w:space="0"/>
+          <w:insideH w:val="single" w:color="4C4C4C" w:themeColor="text1" w:sz="4" w:space="0"/>
+          <w:insideV w:val="single" w:color="4C4C4C" w:themeColor="text1" w:sz="4" w:space="0"/>
         </w:tblBorders>
         <w:tblLayout w:type="fixed"/>
         <w:tblCellMar>
@@ -354,38 +342,24 @@
         <w:gridCol w:w="7938"/>
       </w:tblGrid>
       <w:tr>
-        <w:tblPrEx>
-          <w:tblBorders>
-            <w:top w:val="single" w:color="000000" w:themeColor="text1" w:sz="4" w:space="0"/>
-            <w:left w:val="single" w:color="000000" w:themeColor="text1" w:sz="4" w:space="0"/>
-            <w:bottom w:val="single" w:color="000000" w:themeColor="text1" w:sz="4" w:space="0"/>
-            <w:right w:val="single" w:color="000000" w:themeColor="text1" w:sz="4" w:space="0"/>
-            <w:insideH w:val="single" w:color="000000" w:themeColor="text1" w:sz="4" w:space="0"/>
-            <w:insideV w:val="single" w:color="000000" w:themeColor="text1" w:sz="4" w:space="0"/>
-          </w:tblBorders>
-          <w:tblLayout w:type="fixed"/>
-          <w:tblCellMar>
-            <w:top w:w="0" w:type="dxa"/>
-            <w:left w:w="108" w:type="dxa"/>
-            <w:bottom w:w="0" w:type="dxa"/>
-            <w:right w:w="108" w:type="dxa"/>
-          </w:tblCellMar>
-        </w:tblPrEx>
         <w:tc>
           <w:tcPr>
             <w:tcW w:w="7938" w:type="dxa"/>
           </w:tcPr>
           <w:p>
+            <w:pPr/>
             <w:r>
               <w:t>typedef struct BPKeyTree</w:t>
             </w:r>
           </w:p>
           <w:p>
+            <w:pPr/>
             <w:r>
               <w:t>{</w:t>
             </w:r>
           </w:p>
           <w:p>
+            <w:pPr/>
             <w:r>
               <w:tab/>
             </w:r>
@@ -550,6 +524,7 @@
             </w:r>
           </w:p>
           <w:p>
+            <w:pPr/>
             <w:r>
               <w:t>}BPKeyTree,*P_BPKeyTree;</w:t>
             </w:r>
@@ -597,6 +572,7 @@
       </w:r>
     </w:p>
     <w:p>
+      <w:pPr/>
       <w:r>
         <w:rPr>
           <w:rFonts w:hint="eastAsia"/>
@@ -1051,12 +1027,12 @@
         <w:tblW w:w="8522" w:type="dxa"/>
         <w:tblInd w:w="0" w:type="dxa"/>
         <w:tblBorders>
-          <w:top w:val="single" w:color="000000" w:themeColor="text1" w:sz="4" w:space="0"/>
-          <w:left w:val="single" w:color="000000" w:themeColor="text1" w:sz="4" w:space="0"/>
-          <w:bottom w:val="single" w:color="000000" w:themeColor="text1" w:sz="4" w:space="0"/>
-          <w:right w:val="single" w:color="000000" w:themeColor="text1" w:sz="4" w:space="0"/>
-          <w:insideH w:val="single" w:color="000000" w:themeColor="text1" w:sz="4" w:space="0"/>
-          <w:insideV w:val="single" w:color="000000" w:themeColor="text1" w:sz="4" w:space="0"/>
+          <w:top w:val="single" w:color="4C4C4C" w:themeColor="text1" w:sz="4" w:space="0"/>
+          <w:left w:val="single" w:color="4C4C4C" w:themeColor="text1" w:sz="4" w:space="0"/>
+          <w:bottom w:val="single" w:color="4C4C4C" w:themeColor="text1" w:sz="4" w:space="0"/>
+          <w:right w:val="single" w:color="4C4C4C" w:themeColor="text1" w:sz="4" w:space="0"/>
+          <w:insideH w:val="single" w:color="4C4C4C" w:themeColor="text1" w:sz="4" w:space="0"/>
+          <w:insideV w:val="single" w:color="4C4C4C" w:themeColor="text1" w:sz="4" w:space="0"/>
         </w:tblBorders>
         <w:tblLayout w:type="fixed"/>
         <w:tblCellMar>
@@ -1072,28 +1048,12 @@
         <w:gridCol w:w="4174"/>
       </w:tblGrid>
       <w:tr>
-        <w:tblPrEx>
-          <w:tblBorders>
-            <w:top w:val="single" w:color="000000" w:themeColor="text1" w:sz="4" w:space="0"/>
-            <w:left w:val="single" w:color="000000" w:themeColor="text1" w:sz="4" w:space="0"/>
-            <w:bottom w:val="single" w:color="000000" w:themeColor="text1" w:sz="4" w:space="0"/>
-            <w:right w:val="single" w:color="000000" w:themeColor="text1" w:sz="4" w:space="0"/>
-            <w:insideH w:val="single" w:color="000000" w:themeColor="text1" w:sz="4" w:space="0"/>
-            <w:insideV w:val="single" w:color="000000" w:themeColor="text1" w:sz="4" w:space="0"/>
-          </w:tblBorders>
-          <w:tblLayout w:type="fixed"/>
-          <w:tblCellMar>
-            <w:top w:w="0" w:type="dxa"/>
-            <w:left w:w="108" w:type="dxa"/>
-            <w:bottom w:w="0" w:type="dxa"/>
-            <w:right w:w="108" w:type="dxa"/>
-          </w:tblCellMar>
-        </w:tblPrEx>
         <w:tc>
           <w:tcPr>
             <w:tcW w:w="1674" w:type="dxa"/>
           </w:tcPr>
           <w:p>
+            <w:pPr/>
             <w:r>
               <w:rPr>
                 <w:rFonts w:hint="eastAsia"/>
@@ -1107,6 +1067,7 @@
             <w:tcW w:w="2674" w:type="dxa"/>
           </w:tcPr>
           <w:p>
+            <w:pPr/>
             <w:r>
               <w:rPr>
                 <w:rFonts w:hint="eastAsia"/>
@@ -1120,6 +1081,7 @@
             <w:tcW w:w="4174" w:type="dxa"/>
           </w:tcPr>
           <w:p>
+            <w:pPr/>
             <w:r>
               <w:rPr>
                 <w:rFonts w:hint="eastAsia"/>
@@ -1130,28 +1092,12 @@
         </w:tc>
       </w:tr>
       <w:tr>
-        <w:tblPrEx>
-          <w:tblBorders>
-            <w:top w:val="single" w:color="000000" w:themeColor="text1" w:sz="4" w:space="0"/>
-            <w:left w:val="single" w:color="000000" w:themeColor="text1" w:sz="4" w:space="0"/>
-            <w:bottom w:val="single" w:color="000000" w:themeColor="text1" w:sz="4" w:space="0"/>
-            <w:right w:val="single" w:color="000000" w:themeColor="text1" w:sz="4" w:space="0"/>
-            <w:insideH w:val="single" w:color="000000" w:themeColor="text1" w:sz="4" w:space="0"/>
-            <w:insideV w:val="single" w:color="000000" w:themeColor="text1" w:sz="4" w:space="0"/>
-          </w:tblBorders>
-          <w:tblLayout w:type="fixed"/>
-          <w:tblCellMar>
-            <w:top w:w="0" w:type="dxa"/>
-            <w:left w:w="108" w:type="dxa"/>
-            <w:bottom w:w="0" w:type="dxa"/>
-            <w:right w:w="108" w:type="dxa"/>
-          </w:tblCellMar>
-        </w:tblPrEx>
         <w:tc>
           <w:tcPr>
             <w:tcW w:w="1674" w:type="dxa"/>
           </w:tcPr>
           <w:p>
+            <w:pPr/>
             <w:r>
               <w:t>bPlusTreeIndex</w:t>
             </w:r>
@@ -1168,6 +1114,7 @@
             <w:tcW w:w="2674" w:type="dxa"/>
           </w:tcPr>
           <w:p>
+            <w:pPr/>
             <w:r>
               <w:t>BPKeyNode</w:t>
             </w:r>
@@ -1178,6 +1125,7 @@
             <w:tcW w:w="4174" w:type="dxa"/>
           </w:tcPr>
           <w:p>
+            <w:pPr/>
             <w:r>
               <w:rPr>
                 <w:rFonts w:hint="eastAsia"/>
@@ -1188,34 +1136,20 @@
         </w:tc>
       </w:tr>
       <w:tr>
-        <w:tblPrEx>
-          <w:tblBorders>
-            <w:top w:val="single" w:color="000000" w:themeColor="text1" w:sz="4" w:space="0"/>
-            <w:left w:val="single" w:color="000000" w:themeColor="text1" w:sz="4" w:space="0"/>
-            <w:bottom w:val="single" w:color="000000" w:themeColor="text1" w:sz="4" w:space="0"/>
-            <w:right w:val="single" w:color="000000" w:themeColor="text1" w:sz="4" w:space="0"/>
-            <w:insideH w:val="single" w:color="000000" w:themeColor="text1" w:sz="4" w:space="0"/>
-            <w:insideV w:val="single" w:color="000000" w:themeColor="text1" w:sz="4" w:space="0"/>
-          </w:tblBorders>
-          <w:tblLayout w:type="fixed"/>
-          <w:tblCellMar>
-            <w:top w:w="0" w:type="dxa"/>
-            <w:left w:w="108" w:type="dxa"/>
-            <w:bottom w:w="0" w:type="dxa"/>
-            <w:right w:w="108" w:type="dxa"/>
-          </w:tblCellMar>
-        </w:tblPrEx>
         <w:tc>
           <w:tcPr>
             <w:tcW w:w="1674" w:type="dxa"/>
           </w:tcPr>
-          <w:p/>
+          <w:p>
+            <w:pPr/>
+          </w:p>
         </w:tc>
         <w:tc>
           <w:tcPr>
             <w:tcW w:w="2674" w:type="dxa"/>
           </w:tcPr>
           <w:p>
+            <w:pPr/>
             <w:r>
               <w:t>BPKeyTree</w:t>
             </w:r>
@@ -1241,28 +1175,12 @@
         </w:tc>
       </w:tr>
       <w:tr>
-        <w:tblPrEx>
-          <w:tblBorders>
-            <w:top w:val="single" w:color="000000" w:themeColor="text1" w:sz="4" w:space="0"/>
-            <w:left w:val="single" w:color="000000" w:themeColor="text1" w:sz="4" w:space="0"/>
-            <w:bottom w:val="single" w:color="000000" w:themeColor="text1" w:sz="4" w:space="0"/>
-            <w:right w:val="single" w:color="000000" w:themeColor="text1" w:sz="4" w:space="0"/>
-            <w:insideH w:val="single" w:color="000000" w:themeColor="text1" w:sz="4" w:space="0"/>
-            <w:insideV w:val="single" w:color="000000" w:themeColor="text1" w:sz="4" w:space="0"/>
-          </w:tblBorders>
-          <w:tblLayout w:type="fixed"/>
-          <w:tblCellMar>
-            <w:top w:w="0" w:type="dxa"/>
-            <w:left w:w="108" w:type="dxa"/>
-            <w:bottom w:w="0" w:type="dxa"/>
-            <w:right w:w="108" w:type="dxa"/>
-          </w:tblCellMar>
-        </w:tblPrEx>
         <w:tc>
           <w:tcPr>
             <w:tcW w:w="1674" w:type="dxa"/>
           </w:tcPr>
           <w:p>
+            <w:pPr/>
             <w:r>
               <w:t>bPlusTreeIndex</w:t>
             </w:r>
@@ -1279,6 +1197,7 @@
             <w:tcW w:w="2674" w:type="dxa"/>
           </w:tcPr>
           <w:p>
+            <w:pPr/>
             <w:r>
               <w:t>saveNodeToFile</w:t>
             </w:r>
@@ -1289,6 +1208,7 @@
             <w:tcW w:w="4174" w:type="dxa"/>
           </w:tcPr>
           <w:p>
+            <w:pPr/>
             <w:r>
               <w:rPr>
                 <w:rFonts w:hint="eastAsia"/>
@@ -1299,34 +1219,20 @@
         </w:tc>
       </w:tr>
       <w:tr>
-        <w:tblPrEx>
-          <w:tblBorders>
-            <w:top w:val="single" w:color="000000" w:themeColor="text1" w:sz="4" w:space="0"/>
-            <w:left w:val="single" w:color="000000" w:themeColor="text1" w:sz="4" w:space="0"/>
-            <w:bottom w:val="single" w:color="000000" w:themeColor="text1" w:sz="4" w:space="0"/>
-            <w:right w:val="single" w:color="000000" w:themeColor="text1" w:sz="4" w:space="0"/>
-            <w:insideH w:val="single" w:color="000000" w:themeColor="text1" w:sz="4" w:space="0"/>
-            <w:insideV w:val="single" w:color="000000" w:themeColor="text1" w:sz="4" w:space="0"/>
-          </w:tblBorders>
-          <w:tblLayout w:type="fixed"/>
-          <w:tblCellMar>
-            <w:top w:w="0" w:type="dxa"/>
-            <w:left w:w="108" w:type="dxa"/>
-            <w:bottom w:w="0" w:type="dxa"/>
-            <w:right w:w="108" w:type="dxa"/>
-          </w:tblCellMar>
-        </w:tblPrEx>
         <w:tc>
           <w:tcPr>
             <w:tcW w:w="1674" w:type="dxa"/>
           </w:tcPr>
-          <w:p/>
+          <w:p>
+            <w:pPr/>
+          </w:p>
         </w:tc>
         <w:tc>
           <w:tcPr>
             <w:tcW w:w="2674" w:type="dxa"/>
           </w:tcPr>
           <w:p>
+            <w:pPr/>
             <w:r>
               <w:t>getNodeFromFile</w:t>
             </w:r>
@@ -1337,6 +1243,7 @@
             <w:tcW w:w="4174" w:type="dxa"/>
           </w:tcPr>
           <w:p>
+            <w:pPr/>
             <w:r>
               <w:rPr>
                 <w:rFonts w:hint="eastAsia"/>
@@ -1347,34 +1254,20 @@
         </w:tc>
       </w:tr>
       <w:tr>
-        <w:tblPrEx>
-          <w:tblBorders>
-            <w:top w:val="single" w:color="000000" w:themeColor="text1" w:sz="4" w:space="0"/>
-            <w:left w:val="single" w:color="000000" w:themeColor="text1" w:sz="4" w:space="0"/>
-            <w:bottom w:val="single" w:color="000000" w:themeColor="text1" w:sz="4" w:space="0"/>
-            <w:right w:val="single" w:color="000000" w:themeColor="text1" w:sz="4" w:space="0"/>
-            <w:insideH w:val="single" w:color="000000" w:themeColor="text1" w:sz="4" w:space="0"/>
-            <w:insideV w:val="single" w:color="000000" w:themeColor="text1" w:sz="4" w:space="0"/>
-          </w:tblBorders>
-          <w:tblLayout w:type="fixed"/>
-          <w:tblCellMar>
-            <w:top w:w="0" w:type="dxa"/>
-            <w:left w:w="108" w:type="dxa"/>
-            <w:bottom w:w="0" w:type="dxa"/>
-            <w:right w:w="108" w:type="dxa"/>
-          </w:tblCellMar>
-        </w:tblPrEx>
         <w:tc>
           <w:tcPr>
             <w:tcW w:w="1674" w:type="dxa"/>
           </w:tcPr>
-          <w:p/>
+          <w:p>
+            <w:pPr/>
+          </w:p>
         </w:tc>
         <w:tc>
           <w:tcPr>
             <w:tcW w:w="2674" w:type="dxa"/>
           </w:tcPr>
           <w:p>
+            <w:pPr/>
             <w:r>
               <w:t>displayNode</w:t>
             </w:r>
@@ -1400,34 +1293,20 @@
         </w:tc>
       </w:tr>
       <w:tr>
-        <w:tblPrEx>
-          <w:tblBorders>
-            <w:top w:val="single" w:color="000000" w:themeColor="text1" w:sz="4" w:space="0"/>
-            <w:left w:val="single" w:color="000000" w:themeColor="text1" w:sz="4" w:space="0"/>
-            <w:bottom w:val="single" w:color="000000" w:themeColor="text1" w:sz="4" w:space="0"/>
-            <w:right w:val="single" w:color="000000" w:themeColor="text1" w:sz="4" w:space="0"/>
-            <w:insideH w:val="single" w:color="000000" w:themeColor="text1" w:sz="4" w:space="0"/>
-            <w:insideV w:val="single" w:color="000000" w:themeColor="text1" w:sz="4" w:space="0"/>
-          </w:tblBorders>
-          <w:tblLayout w:type="fixed"/>
-          <w:tblCellMar>
-            <w:top w:w="0" w:type="dxa"/>
-            <w:left w:w="108" w:type="dxa"/>
-            <w:bottom w:w="0" w:type="dxa"/>
-            <w:right w:w="108" w:type="dxa"/>
-          </w:tblCellMar>
-        </w:tblPrEx>
         <w:tc>
           <w:tcPr>
             <w:tcW w:w="1674" w:type="dxa"/>
           </w:tcPr>
-          <w:p/>
+          <w:p>
+            <w:pPr/>
+          </w:p>
         </w:tc>
         <w:tc>
           <w:tcPr>
             <w:tcW w:w="2674" w:type="dxa"/>
           </w:tcPr>
           <w:p>
+            <w:pPr/>
             <w:r>
               <w:rPr>
                 <w:rFonts w:hint="eastAsia"/>
@@ -1459,28 +1338,13 @@
         </w:tc>
       </w:tr>
       <w:tr>
-        <w:tblPrEx>
-          <w:tblBorders>
-            <w:top w:val="single" w:color="000000" w:themeColor="text1" w:sz="4" w:space="0"/>
-            <w:left w:val="single" w:color="000000" w:themeColor="text1" w:sz="4" w:space="0"/>
-            <w:bottom w:val="single" w:color="000000" w:themeColor="text1" w:sz="4" w:space="0"/>
-            <w:right w:val="single" w:color="000000" w:themeColor="text1" w:sz="4" w:space="0"/>
-            <w:insideH w:val="single" w:color="000000" w:themeColor="text1" w:sz="4" w:space="0"/>
-            <w:insideV w:val="single" w:color="000000" w:themeColor="text1" w:sz="4" w:space="0"/>
-          </w:tblBorders>
-          <w:tblLayout w:type="fixed"/>
-          <w:tblCellMar>
-            <w:top w:w="0" w:type="dxa"/>
-            <w:left w:w="108" w:type="dxa"/>
-            <w:bottom w:w="0" w:type="dxa"/>
-            <w:right w:w="108" w:type="dxa"/>
-          </w:tblCellMar>
-        </w:tblPrEx>
         <w:tc>
           <w:tcPr>
             <w:tcW w:w="1674" w:type="dxa"/>
           </w:tcPr>
-          <w:p/>
+          <w:p>
+            <w:pPr/>
+          </w:p>
         </w:tc>
         <w:tc>
           <w:tcPr>
@@ -1517,34 +1381,20 @@
         </w:tc>
       </w:tr>
       <w:tr>
-        <w:tblPrEx>
-          <w:tblBorders>
-            <w:top w:val="single" w:color="000000" w:themeColor="text1" w:sz="4" w:space="0"/>
-            <w:left w:val="single" w:color="000000" w:themeColor="text1" w:sz="4" w:space="0"/>
-            <w:bottom w:val="single" w:color="000000" w:themeColor="text1" w:sz="4" w:space="0"/>
-            <w:right w:val="single" w:color="000000" w:themeColor="text1" w:sz="4" w:space="0"/>
-            <w:insideH w:val="single" w:color="000000" w:themeColor="text1" w:sz="4" w:space="0"/>
-            <w:insideV w:val="single" w:color="000000" w:themeColor="text1" w:sz="4" w:space="0"/>
-          </w:tblBorders>
-          <w:tblLayout w:type="fixed"/>
-          <w:tblCellMar>
-            <w:top w:w="0" w:type="dxa"/>
-            <w:left w:w="108" w:type="dxa"/>
-            <w:bottom w:w="0" w:type="dxa"/>
-            <w:right w:w="108" w:type="dxa"/>
-          </w:tblCellMar>
-        </w:tblPrEx>
         <w:tc>
           <w:tcPr>
             <w:tcW w:w="1674" w:type="dxa"/>
           </w:tcPr>
-          <w:p/>
+          <w:p>
+            <w:pPr/>
+          </w:p>
         </w:tc>
         <w:tc>
           <w:tcPr>
             <w:tcW w:w="2674" w:type="dxa"/>
           </w:tcPr>
           <w:p>
+            <w:pPr/>
             <w:r>
               <w:t>divideBPKeyNode</w:t>
             </w:r>
@@ -1570,34 +1420,20 @@
         </w:tc>
       </w:tr>
       <w:tr>
-        <w:tblPrEx>
-          <w:tblBorders>
-            <w:top w:val="single" w:color="000000" w:themeColor="text1" w:sz="4" w:space="0"/>
-            <w:left w:val="single" w:color="000000" w:themeColor="text1" w:sz="4" w:space="0"/>
-            <w:bottom w:val="single" w:color="000000" w:themeColor="text1" w:sz="4" w:space="0"/>
-            <w:right w:val="single" w:color="000000" w:themeColor="text1" w:sz="4" w:space="0"/>
-            <w:insideH w:val="single" w:color="000000" w:themeColor="text1" w:sz="4" w:space="0"/>
-            <w:insideV w:val="single" w:color="000000" w:themeColor="text1" w:sz="4" w:space="0"/>
-          </w:tblBorders>
-          <w:tblLayout w:type="fixed"/>
-          <w:tblCellMar>
-            <w:top w:w="0" w:type="dxa"/>
-            <w:left w:w="108" w:type="dxa"/>
-            <w:bottom w:w="0" w:type="dxa"/>
-            <w:right w:w="108" w:type="dxa"/>
-          </w:tblCellMar>
-        </w:tblPrEx>
         <w:tc>
           <w:tcPr>
             <w:tcW w:w="1674" w:type="dxa"/>
           </w:tcPr>
-          <w:p/>
+          <w:p>
+            <w:pPr/>
+          </w:p>
         </w:tc>
         <w:tc>
           <w:tcPr>
             <w:tcW w:w="2674" w:type="dxa"/>
           </w:tcPr>
           <w:p>
+            <w:pPr/>
             <w:r>
               <w:t>insertBPNodeNotFull</w:t>
             </w:r>
@@ -1623,34 +1459,20 @@
         </w:tc>
       </w:tr>
       <w:tr>
-        <w:tblPrEx>
-          <w:tblBorders>
-            <w:top w:val="single" w:color="000000" w:themeColor="text1" w:sz="4" w:space="0"/>
-            <w:left w:val="single" w:color="000000" w:themeColor="text1" w:sz="4" w:space="0"/>
-            <w:bottom w:val="single" w:color="000000" w:themeColor="text1" w:sz="4" w:space="0"/>
-            <w:right w:val="single" w:color="000000" w:themeColor="text1" w:sz="4" w:space="0"/>
-            <w:insideH w:val="single" w:color="000000" w:themeColor="text1" w:sz="4" w:space="0"/>
-            <w:insideV w:val="single" w:color="000000" w:themeColor="text1" w:sz="4" w:space="0"/>
-          </w:tblBorders>
-          <w:tblLayout w:type="fixed"/>
-          <w:tblCellMar>
-            <w:top w:w="0" w:type="dxa"/>
-            <w:left w:w="108" w:type="dxa"/>
-            <w:bottom w:w="0" w:type="dxa"/>
-            <w:right w:w="108" w:type="dxa"/>
-          </w:tblCellMar>
-        </w:tblPrEx>
         <w:tc>
           <w:tcPr>
             <w:tcW w:w="1674" w:type="dxa"/>
           </w:tcPr>
-          <w:p/>
+          <w:p>
+            <w:pPr/>
+          </w:p>
         </w:tc>
         <w:tc>
           <w:tcPr>
             <w:tcW w:w="2674" w:type="dxa"/>
           </w:tcPr>
           <w:p>
+            <w:pPr/>
             <w:r>
               <w:t>equalSearch</w:t>
             </w:r>
@@ -1676,34 +1498,20 @@
         </w:tc>
       </w:tr>
       <w:tr>
-        <w:tblPrEx>
-          <w:tblBorders>
-            <w:top w:val="single" w:color="000000" w:themeColor="text1" w:sz="4" w:space="0"/>
-            <w:left w:val="single" w:color="000000" w:themeColor="text1" w:sz="4" w:space="0"/>
-            <w:bottom w:val="single" w:color="000000" w:themeColor="text1" w:sz="4" w:space="0"/>
-            <w:right w:val="single" w:color="000000" w:themeColor="text1" w:sz="4" w:space="0"/>
-            <w:insideH w:val="single" w:color="000000" w:themeColor="text1" w:sz="4" w:space="0"/>
-            <w:insideV w:val="single" w:color="000000" w:themeColor="text1" w:sz="4" w:space="0"/>
-          </w:tblBorders>
-          <w:tblLayout w:type="fixed"/>
-          <w:tblCellMar>
-            <w:top w:w="0" w:type="dxa"/>
-            <w:left w:w="108" w:type="dxa"/>
-            <w:bottom w:w="0" w:type="dxa"/>
-            <w:right w:w="108" w:type="dxa"/>
-          </w:tblCellMar>
-        </w:tblPrEx>
         <w:tc>
           <w:tcPr>
             <w:tcW w:w="1674" w:type="dxa"/>
           </w:tcPr>
-          <w:p/>
+          <w:p>
+            <w:pPr/>
+          </w:p>
         </w:tc>
         <w:tc>
           <w:tcPr>
             <w:tcW w:w="2674" w:type="dxa"/>
           </w:tcPr>
           <w:p>
+            <w:pPr/>
             <w:r>
               <w:t>rangeSearch</w:t>
             </w:r>
@@ -1729,34 +1537,20 @@
         </w:tc>
       </w:tr>
       <w:tr>
-        <w:tblPrEx>
-          <w:tblBorders>
-            <w:top w:val="single" w:color="000000" w:themeColor="text1" w:sz="4" w:space="0"/>
-            <w:left w:val="single" w:color="000000" w:themeColor="text1" w:sz="4" w:space="0"/>
-            <w:bottom w:val="single" w:color="000000" w:themeColor="text1" w:sz="4" w:space="0"/>
-            <w:right w:val="single" w:color="000000" w:themeColor="text1" w:sz="4" w:space="0"/>
-            <w:insideH w:val="single" w:color="000000" w:themeColor="text1" w:sz="4" w:space="0"/>
-            <w:insideV w:val="single" w:color="000000" w:themeColor="text1" w:sz="4" w:space="0"/>
-          </w:tblBorders>
-          <w:tblLayout w:type="fixed"/>
-          <w:tblCellMar>
-            <w:top w:w="0" w:type="dxa"/>
-            <w:left w:w="108" w:type="dxa"/>
-            <w:bottom w:w="0" w:type="dxa"/>
-            <w:right w:w="108" w:type="dxa"/>
-          </w:tblCellMar>
-        </w:tblPrEx>
         <w:tc>
           <w:tcPr>
             <w:tcW w:w="1674" w:type="dxa"/>
           </w:tcPr>
-          <w:p/>
+          <w:p>
+            <w:pPr/>
+          </w:p>
         </w:tc>
         <w:tc>
           <w:tcPr>
             <w:tcW w:w="2674" w:type="dxa"/>
           </w:tcPr>
           <w:p>
+            <w:pPr/>
             <w:r>
               <w:t>insertKeyInBPKeyTree</w:t>
             </w:r>
@@ -1782,34 +1576,20 @@
         </w:tc>
       </w:tr>
       <w:tr>
-        <w:tblPrEx>
-          <w:tblBorders>
-            <w:top w:val="single" w:color="000000" w:themeColor="text1" w:sz="4" w:space="0"/>
-            <w:left w:val="single" w:color="000000" w:themeColor="text1" w:sz="4" w:space="0"/>
-            <w:bottom w:val="single" w:color="000000" w:themeColor="text1" w:sz="4" w:space="0"/>
-            <w:right w:val="single" w:color="000000" w:themeColor="text1" w:sz="4" w:space="0"/>
-            <w:insideH w:val="single" w:color="000000" w:themeColor="text1" w:sz="4" w:space="0"/>
-            <w:insideV w:val="single" w:color="000000" w:themeColor="text1" w:sz="4" w:space="0"/>
-          </w:tblBorders>
-          <w:tblLayout w:type="fixed"/>
-          <w:tblCellMar>
-            <w:top w:w="0" w:type="dxa"/>
-            <w:left w:w="108" w:type="dxa"/>
-            <w:bottom w:w="0" w:type="dxa"/>
-            <w:right w:w="108" w:type="dxa"/>
-          </w:tblCellMar>
-        </w:tblPrEx>
         <w:tc>
           <w:tcPr>
             <w:tcW w:w="1674" w:type="dxa"/>
           </w:tcPr>
-          <w:p/>
+          <w:p>
+            <w:pPr/>
+          </w:p>
         </w:tc>
         <w:tc>
           <w:tcPr>
             <w:tcW w:w="2674" w:type="dxa"/>
           </w:tcPr>
           <w:p>
+            <w:pPr/>
             <w:r>
               <w:rPr>
                 <w:rFonts w:hint="eastAsia"/>
@@ -1840,28 +1620,13 @@
         </w:tc>
       </w:tr>
       <w:tr>
-        <w:tblPrEx>
-          <w:tblBorders>
-            <w:top w:val="single" w:color="000000" w:themeColor="text1" w:sz="4" w:space="0"/>
-            <w:left w:val="single" w:color="000000" w:themeColor="text1" w:sz="4" w:space="0"/>
-            <w:bottom w:val="single" w:color="000000" w:themeColor="text1" w:sz="4" w:space="0"/>
-            <w:right w:val="single" w:color="000000" w:themeColor="text1" w:sz="4" w:space="0"/>
-            <w:insideH w:val="single" w:color="000000" w:themeColor="text1" w:sz="4" w:space="0"/>
-            <w:insideV w:val="single" w:color="000000" w:themeColor="text1" w:sz="4" w:space="0"/>
-          </w:tblBorders>
-          <w:tblLayout w:type="fixed"/>
-          <w:tblCellMar>
-            <w:top w:w="0" w:type="dxa"/>
-            <w:left w:w="108" w:type="dxa"/>
-            <w:bottom w:w="0" w:type="dxa"/>
-            <w:right w:w="108" w:type="dxa"/>
-          </w:tblCellMar>
-        </w:tblPrEx>
         <w:tc>
           <w:tcPr>
             <w:tcW w:w="1674" w:type="dxa"/>
           </w:tcPr>
-          <w:p/>
+          <w:p>
+            <w:pPr/>
+          </w:p>
         </w:tc>
         <w:tc>
           <w:tcPr>
@@ -1916,34 +1681,20 @@
         </w:tc>
       </w:tr>
       <w:tr>
-        <w:tblPrEx>
-          <w:tblBorders>
-            <w:top w:val="single" w:color="000000" w:themeColor="text1" w:sz="4" w:space="0"/>
-            <w:left w:val="single" w:color="000000" w:themeColor="text1" w:sz="4" w:space="0"/>
-            <w:bottom w:val="single" w:color="000000" w:themeColor="text1" w:sz="4" w:space="0"/>
-            <w:right w:val="single" w:color="000000" w:themeColor="text1" w:sz="4" w:space="0"/>
-            <w:insideH w:val="single" w:color="000000" w:themeColor="text1" w:sz="4" w:space="0"/>
-            <w:insideV w:val="single" w:color="000000" w:themeColor="text1" w:sz="4" w:space="0"/>
-          </w:tblBorders>
-          <w:tblLayout w:type="fixed"/>
-          <w:tblCellMar>
-            <w:top w:w="0" w:type="dxa"/>
-            <w:left w:w="108" w:type="dxa"/>
-            <w:bottom w:w="0" w:type="dxa"/>
-            <w:right w:w="108" w:type="dxa"/>
-          </w:tblCellMar>
-        </w:tblPrEx>
         <w:tc>
           <w:tcPr>
             <w:tcW w:w="1674" w:type="dxa"/>
           </w:tcPr>
-          <w:p/>
+          <w:p>
+            <w:pPr/>
+          </w:p>
         </w:tc>
         <w:tc>
           <w:tcPr>
             <w:tcW w:w="2674" w:type="dxa"/>
           </w:tcPr>
           <w:p>
+            <w:pPr/>
             <w:r>
               <w:rPr>
                 <w:rFonts w:hint="eastAsia"/>
@@ -1979,34 +1730,20 @@
         </w:tc>
       </w:tr>
       <w:tr>
-        <w:tblPrEx>
-          <w:tblBorders>
-            <w:top w:val="single" w:color="000000" w:themeColor="text1" w:sz="4" w:space="0"/>
-            <w:left w:val="single" w:color="000000" w:themeColor="text1" w:sz="4" w:space="0"/>
-            <w:bottom w:val="single" w:color="000000" w:themeColor="text1" w:sz="4" w:space="0"/>
-            <w:right w:val="single" w:color="000000" w:themeColor="text1" w:sz="4" w:space="0"/>
-            <w:insideH w:val="single" w:color="000000" w:themeColor="text1" w:sz="4" w:space="0"/>
-            <w:insideV w:val="single" w:color="000000" w:themeColor="text1" w:sz="4" w:space="0"/>
-          </w:tblBorders>
-          <w:tblLayout w:type="fixed"/>
-          <w:tblCellMar>
-            <w:top w:w="0" w:type="dxa"/>
-            <w:left w:w="108" w:type="dxa"/>
-            <w:bottom w:w="0" w:type="dxa"/>
-            <w:right w:w="108" w:type="dxa"/>
-          </w:tblCellMar>
-        </w:tblPrEx>
         <w:tc>
           <w:tcPr>
             <w:tcW w:w="1674" w:type="dxa"/>
           </w:tcPr>
-          <w:p/>
+          <w:p>
+            <w:pPr/>
+          </w:p>
         </w:tc>
         <w:tc>
           <w:tcPr>
             <w:tcW w:w="2674" w:type="dxa"/>
           </w:tcPr>
           <w:p>
+            <w:pPr/>
             <w:r>
               <w:t>delKeyInBPTree</w:t>
             </w:r>
@@ -2039,34 +1776,20 @@
         </w:tc>
       </w:tr>
       <w:tr>
-        <w:tblPrEx>
-          <w:tblBorders>
-            <w:top w:val="single" w:color="000000" w:themeColor="text1" w:sz="4" w:space="0"/>
-            <w:left w:val="single" w:color="000000" w:themeColor="text1" w:sz="4" w:space="0"/>
-            <w:bottom w:val="single" w:color="000000" w:themeColor="text1" w:sz="4" w:space="0"/>
-            <w:right w:val="single" w:color="000000" w:themeColor="text1" w:sz="4" w:space="0"/>
-            <w:insideH w:val="single" w:color="000000" w:themeColor="text1" w:sz="4" w:space="0"/>
-            <w:insideV w:val="single" w:color="000000" w:themeColor="text1" w:sz="4" w:space="0"/>
-          </w:tblBorders>
-          <w:tblLayout w:type="fixed"/>
-          <w:tblCellMar>
-            <w:top w:w="0" w:type="dxa"/>
-            <w:left w:w="108" w:type="dxa"/>
-            <w:bottom w:w="0" w:type="dxa"/>
-            <w:right w:w="108" w:type="dxa"/>
-          </w:tblCellMar>
-        </w:tblPrEx>
         <w:tc>
           <w:tcPr>
             <w:tcW w:w="1674" w:type="dxa"/>
           </w:tcPr>
-          <w:p/>
+          <w:p>
+            <w:pPr/>
+          </w:p>
         </w:tc>
         <w:tc>
           <w:tcPr>
             <w:tcW w:w="2674" w:type="dxa"/>
           </w:tcPr>
           <w:p>
+            <w:pPr/>
             <w:r>
               <w:t>endBPKeyTree</w:t>
             </w:r>
@@ -2105,7 +1828,9 @@
         </w:tc>
       </w:tr>
     </w:tbl>
-    <w:p/>
+    <w:p>
+      <w:pPr/>
+    </w:p>
     <w:p>
       <w:pPr>
         <w:pStyle w:val="3"/>
@@ -2231,6 +1956,8 @@
       <w:pPr>
         <w:rPr>
           <w:rFonts w:hint="eastAsia"/>
+          <w:b w:val="0"/>
+          <w:bCs w:val="0"/>
           <w:lang w:val="en-US" w:eastAsia="zh-CN"/>
         </w:rPr>
       </w:pPr>
@@ -2255,13 +1982,162 @@
     </w:p>
     <w:p>
       <w:pPr>
+        <w:pStyle w:val="4"/>
+        <w:rPr>
+          <w:rFonts w:hint="default"/>
+        </w:rPr>
+      </w:pPr>
+      <w:r>
         <w:rPr>
           <w:rFonts w:hint="eastAsia"/>
           <w:lang w:val="en-US" w:eastAsia="zh-CN"/>
         </w:rPr>
-      </w:pPr>
+        <w:t>7.</w:t>
+      </w:r>
+      <w:r>
+        <w:rPr>
+          <w:rFonts w:hint="default"/>
+          <w:lang w:eastAsia="zh-CN"/>
+        </w:rPr>
+        <w:t>3</w:t>
+      </w:r>
+      <w:r>
+        <w:rPr>
+          <w:rFonts w:hint="eastAsia"/>
+          <w:lang w:val="en-US" w:eastAsia="zh-CN"/>
+        </w:rPr>
+        <w:t xml:space="preserve"> </w:t>
+      </w:r>
+      <w:r>
+        <w:rPr>
+          <w:rFonts w:hint="default"/>
+          <w:lang w:eastAsia="zh-CN"/>
+        </w:rPr>
+        <w:t>关键字删除的实现</w:t>
+      </w:r>
+      <w:r>
+        <w:rPr>
+          <w:rFonts w:hint="eastAsia"/>
+          <w:lang w:val="en-US" w:eastAsia="zh-CN"/>
+        </w:rPr>
+        <w:t>问题</w:t>
+      </w:r>
+    </w:p>
+    <w:p>
+      <w:pPr>
+        <w:pStyle w:val="17"/>
+        <w:numPr>
+          <w:ilvl w:val="0"/>
+          <w:numId w:val="0"/>
+        </w:numPr>
+        <w:ind w:leftChars="0"/>
+        <w:rPr>
+          <w:rFonts w:hint="eastAsia"/>
+        </w:rPr>
+      </w:pPr>
+      <w:r>
+        <w:rPr>
+          <w:rFonts w:hint="default"/>
+        </w:rPr>
+        <w:t>在实现</w:t>
+      </w:r>
+      <w:r>
+        <w:rPr>
+          <w:rFonts w:hint="default"/>
+        </w:rPr>
+        <w:t>叶子节点删除一个键-指针对</w:t>
+      </w:r>
+      <w:r>
+        <w:rPr>
+          <w:rFonts w:hint="default"/>
+        </w:rPr>
+        <w:t>，当</w:t>
+      </w:r>
+      <w:r>
+        <w:rPr>
+          <w:rFonts w:hint="default"/>
+        </w:rPr>
+        <w:t>少于最小充满度</w:t>
+      </w:r>
+      <w:r>
+        <w:rPr>
+          <w:rFonts w:hint="default"/>
+        </w:rPr>
+        <w:t>时</w:t>
+      </w:r>
+      <w:r>
+        <w:rPr>
+          <w:rFonts w:hint="default"/>
+        </w:rPr>
+        <w:t>，直接选择与左边邻居节点进行合并，这会频繁的改变树的结构，大大地降低了索引删除的效率。</w:t>
+      </w:r>
+    </w:p>
+    <w:p>
+      <w:pPr>
+        <w:pStyle w:val="17"/>
+        <w:numPr>
+          <w:ilvl w:val="0"/>
+          <w:numId w:val="0"/>
+        </w:numPr>
+        <w:ind w:leftChars="0"/>
+        <w:rPr>
+          <w:rFonts w:hint="eastAsia"/>
+          <w:b/>
+          <w:bCs/>
+          <w:lang w:val="en-US" w:eastAsia="zh-CN"/>
+        </w:rPr>
+      </w:pPr>
+      <w:r>
+        <w:rPr>
+          <w:rFonts w:hint="eastAsia"/>
+          <w:b/>
+          <w:bCs/>
+          <w:lang w:val="en-US" w:eastAsia="zh-CN"/>
+        </w:rPr>
+        <w:t>解决方法：</w:t>
+      </w:r>
+      <w:r>
+        <w:rPr>
+          <w:rFonts w:hint="default"/>
+          <w:lang w:eastAsia="zh-CN"/>
+        </w:rPr>
+        <w:t>按照理论首先考虑左邻居节点的是否有节点可以借，尽量少的改变树结构</w:t>
+      </w:r>
       <w:bookmarkStart w:id="0" w:name="_GoBack"/>
       <w:bookmarkEnd w:id="0"/>
+      <w:r>
+        <w:rPr>
+          <w:rFonts w:hint="default"/>
+          <w:lang w:eastAsia="zh-CN"/>
+        </w:rPr>
+        <w:t>。</w:t>
+      </w:r>
+    </w:p>
+    <w:p>
+      <w:pPr>
+        <w:rPr>
+          <w:rFonts w:hint="eastAsia"/>
+          <w:lang w:val="en-US" w:eastAsia="zh-CN"/>
+        </w:rPr>
+      </w:pPr>
+    </w:p>
+    <w:p>
+      <w:pPr>
+        <w:rPr>
+          <w:rFonts w:hint="eastAsia"/>
+          <w:b w:val="0"/>
+          <w:bCs w:val="0"/>
+          <w:lang w:val="en-US" w:eastAsia="zh-CN"/>
+        </w:rPr>
+      </w:pPr>
+    </w:p>
+    <w:p>
+      <w:pPr>
+        <w:rPr>
+          <w:rFonts w:hint="eastAsia"/>
+          <w:lang w:val="en-US" w:eastAsia="zh-CN"/>
+        </w:rPr>
+      </w:pPr>
     </w:p>
     <w:sectPr>
       <w:pgSz w:w="11906" w:h="16838"/>
@@ -2275,11 +2151,11 @@
 
 <file path=word/numbering.xml><?xml version="1.0" encoding="utf-8"?>
 <w:numbering xmlns:wpc="http://schemas.microsoft.com/office/word/2010/wordprocessingCanvas" xmlns:mc="http://schemas.openxmlformats.org/markup-compatibility/2006" xmlns:o="urn:schemas-microsoft-com:office:office" xmlns:r="http://schemas.openxmlformats.org/officeDocument/2006/relationships" xmlns:m="http://schemas.openxmlformats.org/officeDocument/2006/math" xmlns:v="urn:schemas-microsoft-com:vml" xmlns:wp14="http://schemas.microsoft.com/office/word/2010/wordprocessingDrawing" xmlns:wp="http://schemas.openxmlformats.org/drawingml/2006/wordprocessingDrawing" xmlns:w10="urn:schemas-microsoft-com:office:word" xmlns:w="http://schemas.openxmlformats.org/wordprocessingml/2006/main" xmlns:w14="http://schemas.microsoft.com/office/word/2010/wordml" xmlns:wpg="http://schemas.microsoft.com/office/word/2010/wordprocessingGroup" xmlns:wpi="http://schemas.microsoft.com/office/word/2010/wordprocessingInk" xmlns:wne="http://schemas.microsoft.com/office/word/2006/wordml" xmlns:wps="http://schemas.microsoft.com/office/word/2010/wordprocessingShape" mc:Ignorable="w14 wp14">
-  <w:abstractNum w:abstractNumId="0">
+  <w:abstractNum w:abstractNumId="607203102">
     <w:nsid w:val="24312F1E"/>
     <w:multiLevelType w:val="multilevel"/>
     <w:tmpl w:val="24312F1E"/>
-    <w:lvl w:ilvl="0" w:tentative="0">
+    <w:lvl w:ilvl="0" w:tentative="1">
       <w:start w:val="1"/>
       <w:numFmt w:val="decimal"/>
       <w:lvlText w:val="(%1)"/>
@@ -2291,7 +2167,7 @@
         <w:rFonts w:asciiTheme="minorHAnsi" w:hAnsiTheme="minorHAnsi" w:eastAsiaTheme="minorEastAsia" w:cstheme="minorBidi"/>
       </w:rPr>
     </w:lvl>
-    <w:lvl w:ilvl="1" w:tentative="0">
+    <w:lvl w:ilvl="1" w:tentative="1">
       <w:start w:val="1"/>
       <w:numFmt w:val="lowerLetter"/>
       <w:lvlText w:val="%2)"/>
@@ -2300,7 +2176,7 @@
         <w:ind w:left="840" w:hanging="420"/>
       </w:pPr>
     </w:lvl>
-    <w:lvl w:ilvl="2" w:tentative="0">
+    <w:lvl w:ilvl="2" w:tentative="1">
       <w:start w:val="1"/>
       <w:numFmt w:val="lowerRoman"/>
       <w:lvlText w:val="%3."/>
@@ -2309,7 +2185,7 @@
         <w:ind w:left="1260" w:hanging="420"/>
       </w:pPr>
     </w:lvl>
-    <w:lvl w:ilvl="3" w:tentative="0">
+    <w:lvl w:ilvl="3" w:tentative="1">
       <w:start w:val="1"/>
       <w:numFmt w:val="decimal"/>
       <w:lvlText w:val="%4."/>
@@ -2318,7 +2194,7 @@
         <w:ind w:left="1680" w:hanging="420"/>
       </w:pPr>
     </w:lvl>
-    <w:lvl w:ilvl="4" w:tentative="0">
+    <w:lvl w:ilvl="4" w:tentative="1">
       <w:start w:val="1"/>
       <w:numFmt w:val="lowerLetter"/>
       <w:lvlText w:val="%5)"/>
@@ -2327,7 +2203,7 @@
         <w:ind w:left="2100" w:hanging="420"/>
       </w:pPr>
     </w:lvl>
-    <w:lvl w:ilvl="5" w:tentative="0">
+    <w:lvl w:ilvl="5" w:tentative="1">
       <w:start w:val="1"/>
       <w:numFmt w:val="lowerRoman"/>
       <w:lvlText w:val="%6."/>
@@ -2336,7 +2212,7 @@
         <w:ind w:left="2520" w:hanging="420"/>
       </w:pPr>
     </w:lvl>
-    <w:lvl w:ilvl="6" w:tentative="0">
+    <w:lvl w:ilvl="6" w:tentative="1">
       <w:start w:val="1"/>
       <w:numFmt w:val="decimal"/>
       <w:lvlText w:val="%7."/>
@@ -2345,7 +2221,7 @@
         <w:ind w:left="2940" w:hanging="420"/>
       </w:pPr>
     </w:lvl>
-    <w:lvl w:ilvl="7" w:tentative="0">
+    <w:lvl w:ilvl="7" w:tentative="1">
       <w:start w:val="1"/>
       <w:numFmt w:val="lowerLetter"/>
       <w:lvlText w:val="%8)"/>
@@ -2354,7 +2230,7 @@
         <w:ind w:left="3360" w:hanging="420"/>
       </w:pPr>
     </w:lvl>
-    <w:lvl w:ilvl="8" w:tentative="0">
+    <w:lvl w:ilvl="8" w:tentative="1">
       <w:start w:val="1"/>
       <w:numFmt w:val="lowerRoman"/>
       <w:lvlText w:val="%9."/>
@@ -2364,11 +2240,11 @@
       </w:pPr>
     </w:lvl>
   </w:abstractNum>
-  <w:abstractNum w:abstractNumId="1">
+  <w:abstractNum w:abstractNumId="1815103276">
     <w:nsid w:val="6C30472C"/>
     <w:multiLevelType w:val="multilevel"/>
     <w:tmpl w:val="6C30472C"/>
-    <w:lvl w:ilvl="0" w:tentative="0">
+    <w:lvl w:ilvl="0" w:tentative="1">
       <w:start w:val="1"/>
       <w:numFmt w:val="decimal"/>
       <w:lvlText w:val="(%1)"/>
@@ -2380,7 +2256,7 @@
         <w:rFonts w:asciiTheme="minorHAnsi" w:hAnsiTheme="minorHAnsi" w:eastAsiaTheme="minorEastAsia" w:cstheme="minorBidi"/>
       </w:rPr>
     </w:lvl>
-    <w:lvl w:ilvl="1" w:tentative="0">
+    <w:lvl w:ilvl="1" w:tentative="1">
       <w:start w:val="1"/>
       <w:numFmt w:val="lowerLetter"/>
       <w:lvlText w:val="%2)"/>
@@ -2389,7 +2265,7 @@
         <w:ind w:left="840" w:hanging="420"/>
       </w:pPr>
     </w:lvl>
-    <w:lvl w:ilvl="2" w:tentative="0">
+    <w:lvl w:ilvl="2" w:tentative="1">
       <w:start w:val="1"/>
       <w:numFmt w:val="lowerRoman"/>
       <w:lvlText w:val="%3."/>
@@ -2398,7 +2274,7 @@
         <w:ind w:left="1260" w:hanging="420"/>
       </w:pPr>
     </w:lvl>
-    <w:lvl w:ilvl="3" w:tentative="0">
+    <w:lvl w:ilvl="3" w:tentative="1">
       <w:start w:val="1"/>
       <w:numFmt w:val="decimal"/>
       <w:lvlText w:val="%4."/>
@@ -2407,7 +2283,7 @@
         <w:ind w:left="1680" w:hanging="420"/>
       </w:pPr>
     </w:lvl>
-    <w:lvl w:ilvl="4" w:tentative="0">
+    <w:lvl w:ilvl="4" w:tentative="1">
       <w:start w:val="1"/>
       <w:numFmt w:val="lowerLetter"/>
       <w:lvlText w:val="%5)"/>
@@ -2416,7 +2292,7 @@
         <w:ind w:left="2100" w:hanging="420"/>
       </w:pPr>
     </w:lvl>
-    <w:lvl w:ilvl="5" w:tentative="0">
+    <w:lvl w:ilvl="5" w:tentative="1">
       <w:start w:val="1"/>
       <w:numFmt w:val="lowerRoman"/>
       <w:lvlText w:val="%6."/>
@@ -2425,7 +2301,7 @@
         <w:ind w:left="2520" w:hanging="420"/>
       </w:pPr>
     </w:lvl>
-    <w:lvl w:ilvl="6" w:tentative="0">
+    <w:lvl w:ilvl="6" w:tentative="1">
       <w:start w:val="1"/>
       <w:numFmt w:val="decimal"/>
       <w:lvlText w:val="%7."/>
@@ -2434,7 +2310,7 @@
         <w:ind w:left="2940" w:hanging="420"/>
       </w:pPr>
     </w:lvl>
-    <w:lvl w:ilvl="7" w:tentative="0">
+    <w:lvl w:ilvl="7" w:tentative="1">
       <w:start w:val="1"/>
       <w:numFmt w:val="lowerLetter"/>
       <w:lvlText w:val="%8)"/>
@@ -2443,7 +2319,7 @@
         <w:ind w:left="3360" w:hanging="420"/>
       </w:pPr>
     </w:lvl>
-    <w:lvl w:ilvl="8" w:tentative="0">
+    <w:lvl w:ilvl="8" w:tentative="1">
       <w:start w:val="1"/>
       <w:numFmt w:val="lowerRoman"/>
       <w:lvlText w:val="%9."/>
@@ -2454,10 +2330,10 @@
     </w:lvl>
   </w:abstractNum>
   <w:num w:numId="1">
-    <w:abstractNumId w:val="0"/>
+    <w:abstractNumId w:val="607203102"/>
   </w:num>
   <w:num w:numId="2">
-    <w:abstractNumId w:val="1"/>
+    <w:abstractNumId w:val="1815103276"/>
   </w:num>
 </w:numbering>
 </file>
@@ -2876,7 +2752,7 @@
       <w:outlineLvl w:val="0"/>
     </w:pPr>
     <w:rPr>
-      <w:rFonts w:eastAsia="宋体" w:asciiTheme="majorHAnsi" w:hAnsiTheme="majorHAnsi" w:cstheme="majorBidi"/>
+      <w:rFonts w:eastAsia="SimSun" w:asciiTheme="majorHAnsi" w:hAnsiTheme="majorHAnsi" w:cstheme="majorBidi"/>
       <w:b/>
       <w:bCs/>
       <w:sz w:val="32"/>
@@ -2890,12 +2766,12 @@
     <w:uiPriority w:val="59"/>
     <w:tblPr>
       <w:tblBorders>
-        <w:top w:val="single" w:color="000000" w:themeColor="text1" w:sz="4" w:space="0"/>
-        <w:left w:val="single" w:color="000000" w:themeColor="text1" w:sz="4" w:space="0"/>
-        <w:bottom w:val="single" w:color="000000" w:themeColor="text1" w:sz="4" w:space="0"/>
-        <w:right w:val="single" w:color="000000" w:themeColor="text1" w:sz="4" w:space="0"/>
-        <w:insideH w:val="single" w:color="000000" w:themeColor="text1" w:sz="4" w:space="0"/>
-        <w:insideV w:val="single" w:color="000000" w:themeColor="text1" w:sz="4" w:space="0"/>
+        <w:top w:val="single" w:color="4C4C4C" w:themeColor="text1" w:sz="4" w:space="0"/>
+        <w:left w:val="single" w:color="4C4C4C" w:themeColor="text1" w:sz="4" w:space="0"/>
+        <w:bottom w:val="single" w:color="4C4C4C" w:themeColor="text1" w:sz="4" w:space="0"/>
+        <w:right w:val="single" w:color="4C4C4C" w:themeColor="text1" w:sz="4" w:space="0"/>
+        <w:insideH w:val="single" w:color="4C4C4C" w:themeColor="text1" w:sz="4" w:space="0"/>
+        <w:insideV w:val="single" w:color="4C4C4C" w:themeColor="text1" w:sz="4" w:space="0"/>
       </w:tblBorders>
       <w:tblLayout w:type="fixed"/>
       <w:tblCellMar>
@@ -2940,7 +2816,7 @@
     <w:qFormat/>
     <w:uiPriority w:val="10"/>
     <w:rPr>
-      <w:rFonts w:eastAsia="宋体" w:asciiTheme="majorHAnsi" w:hAnsiTheme="majorHAnsi" w:cstheme="majorBidi"/>
+      <w:rFonts w:eastAsia="SimSun" w:asciiTheme="majorHAnsi" w:hAnsiTheme="majorHAnsi" w:cstheme="majorBidi"/>
       <w:b/>
       <w:bCs/>
       <w:sz w:val="32"/>
@@ -2999,7 +2875,7 @@
   <a:themeElements>
     <a:clrScheme name="Office">
       <a:dk1>
-        <a:sysClr val="windowText" lastClr="000000"/>
+        <a:sysClr val="windowText" lastClr="4C4C4C"/>
       </a:dk1>
       <a:lt1>
         <a:sysClr val="window" lastClr="FFFFFF"/>

</xml_diff>